<commit_message>
Cap nhat moi cua code giao dien
</commit_message>
<xml_diff>
--- a/Demo_CNPM.docx
+++ b/Demo_CNPM.docx
@@ -7520,6 +7520,1604 @@
         <w:t>Kiểm thử hiệu suất: Đo thời gian tải và độ trễ khi cập nhật giờ.</w:t>
       </w:r>
     </w:p>
+    <w:tbl>
+      <w:tblPr>
+        <w:tblStyle w:val="TableGrid"/>
+        <w:tblW w:w="0" w:type="auto"/>
+        <w:tblInd w:w="-289" w:type="dxa"/>
+        <w:tblLook w:val="04A0" w:firstRow="1" w:lastRow="0" w:firstColumn="1" w:lastColumn="0" w:noHBand="0" w:noVBand="1"/>
+      </w:tblPr>
+      <w:tblGrid>
+        <w:gridCol w:w="1686"/>
+        <w:gridCol w:w="1779"/>
+        <w:gridCol w:w="2061"/>
+        <w:gridCol w:w="2551"/>
+        <w:gridCol w:w="1274"/>
+      </w:tblGrid>
+      <w:tr>
+        <w:tc>
+          <w:tcPr>
+            <w:tcW w:w="1686" w:type="dxa"/>
+          </w:tcPr>
+          <w:p>
+            <w:pPr>
+              <w:jc w:val="center"/>
+              <w:rPr>
+                <w:b/>
+                <w:bCs/>
+                <w:sz w:val="26"/>
+                <w:szCs w:val="26"/>
+                <w:lang w:val="en-US" w:eastAsia="en-US"/>
+              </w:rPr>
+            </w:pPr>
+            <w:r>
+              <w:rPr>
+                <w:b/>
+                <w:bCs/>
+                <w:sz w:val="26"/>
+                <w:szCs w:val="26"/>
+              </w:rPr>
+              <w:t>Test Case ID</w:t>
+            </w:r>
+          </w:p>
+        </w:tc>
+        <w:tc>
+          <w:tcPr>
+            <w:tcW w:w="1779" w:type="dxa"/>
+          </w:tcPr>
+          <w:p>
+            <w:pPr>
+              <w:jc w:val="center"/>
+              <w:rPr>
+                <w:b/>
+                <w:bCs/>
+                <w:sz w:val="26"/>
+                <w:szCs w:val="26"/>
+                <w:lang w:val="en-US" w:eastAsia="en-US"/>
+              </w:rPr>
+            </w:pPr>
+            <w:r>
+              <w:rPr>
+                <w:b/>
+                <w:bCs/>
+                <w:sz w:val="26"/>
+                <w:szCs w:val="26"/>
+              </w:rPr>
+              <w:t>Mô tả Test Case</w:t>
+            </w:r>
+          </w:p>
+        </w:tc>
+        <w:tc>
+          <w:tcPr>
+            <w:tcW w:w="2061" w:type="dxa"/>
+          </w:tcPr>
+          <w:p>
+            <w:pPr>
+              <w:jc w:val="center"/>
+              <w:rPr>
+                <w:b/>
+                <w:bCs/>
+                <w:sz w:val="26"/>
+                <w:szCs w:val="26"/>
+                <w:lang w:val="en-US" w:eastAsia="en-US"/>
+              </w:rPr>
+            </w:pPr>
+            <w:r>
+              <w:rPr>
+                <w:b/>
+                <w:bCs/>
+                <w:sz w:val="26"/>
+                <w:szCs w:val="26"/>
+              </w:rPr>
+              <w:t>Bước thực hiện</w:t>
+            </w:r>
+          </w:p>
+        </w:tc>
+        <w:tc>
+          <w:tcPr>
+            <w:tcW w:w="2551" w:type="dxa"/>
+          </w:tcPr>
+          <w:p>
+            <w:pPr>
+              <w:jc w:val="center"/>
+              <w:rPr>
+                <w:b/>
+                <w:bCs/>
+                <w:sz w:val="26"/>
+                <w:szCs w:val="26"/>
+                <w:lang w:val="en-US" w:eastAsia="en-US"/>
+              </w:rPr>
+            </w:pPr>
+            <w:r>
+              <w:rPr>
+                <w:b/>
+                <w:bCs/>
+                <w:sz w:val="26"/>
+                <w:szCs w:val="26"/>
+              </w:rPr>
+              <w:t>Kỳ vọng</w:t>
+            </w:r>
+          </w:p>
+        </w:tc>
+        <w:tc>
+          <w:tcPr>
+            <w:tcW w:w="1274" w:type="dxa"/>
+          </w:tcPr>
+          <w:p>
+            <w:pPr>
+              <w:jc w:val="center"/>
+              <w:rPr>
+                <w:b/>
+                <w:bCs/>
+                <w:sz w:val="26"/>
+                <w:szCs w:val="26"/>
+                <w:lang w:val="en-US" w:eastAsia="en-US"/>
+              </w:rPr>
+            </w:pPr>
+            <w:r>
+              <w:rPr>
+                <w:b/>
+                <w:bCs/>
+                <w:sz w:val="26"/>
+                <w:szCs w:val="26"/>
+              </w:rPr>
+              <w:t>Kết quả</w:t>
+            </w:r>
+          </w:p>
+        </w:tc>
+      </w:tr>
+      <w:tr>
+        <w:tc>
+          <w:tcPr>
+            <w:tcW w:w="1686" w:type="dxa"/>
+            <w:vAlign w:val="center"/>
+          </w:tcPr>
+          <w:p>
+            <w:pPr>
+              <w:jc w:val="center"/>
+              <w:rPr>
+                <w:sz w:val="26"/>
+                <w:szCs w:val="26"/>
+                <w:lang w:val="en-US" w:eastAsia="en-US"/>
+              </w:rPr>
+            </w:pPr>
+            <w:r>
+              <w:rPr>
+                <w:sz w:val="26"/>
+                <w:szCs w:val="26"/>
+              </w:rPr>
+              <w:t>TC001</w:t>
+            </w:r>
+          </w:p>
+        </w:tc>
+        <w:tc>
+          <w:tcPr>
+            <w:tcW w:w="1779" w:type="dxa"/>
+          </w:tcPr>
+          <w:p>
+            <w:pPr>
+              <w:rPr>
+                <w:sz w:val="26"/>
+                <w:szCs w:val="26"/>
+                <w:lang w:val="en-US" w:eastAsia="en-US"/>
+              </w:rPr>
+            </w:pPr>
+            <w:r>
+              <w:rPr>
+                <w:sz w:val="26"/>
+                <w:szCs w:val="26"/>
+              </w:rPr>
+              <w:t>Kiểm tra đồng hồ hiển thị thời gian đúng theo múi giờ mặc định</w:t>
+            </w:r>
+          </w:p>
+        </w:tc>
+        <w:tc>
+          <w:tcPr>
+            <w:tcW w:w="2061" w:type="dxa"/>
+          </w:tcPr>
+          <w:p>
+            <w:pPr>
+              <w:rPr>
+                <w:sz w:val="26"/>
+                <w:szCs w:val="26"/>
+              </w:rPr>
+            </w:pPr>
+            <w:r>
+              <w:rPr>
+                <w:sz w:val="26"/>
+                <w:szCs w:val="26"/>
+              </w:rPr>
+              <w:t>1. Khởi chạy ứng dụng</w:t>
+            </w:r>
+          </w:p>
+          <w:p>
+            <w:pPr>
+              <w:rPr>
+                <w:sz w:val="26"/>
+                <w:szCs w:val="26"/>
+                <w:lang w:val="en-US" w:eastAsia="en-US"/>
+              </w:rPr>
+            </w:pPr>
+            <w:r>
+              <w:rPr>
+                <w:sz w:val="26"/>
+                <w:szCs w:val="26"/>
+                <w:lang w:val="en-US" w:eastAsia="en-US"/>
+              </w:rPr>
+              <w:t>2. Quan sát thời gian</w:t>
+            </w:r>
+            <w:r>
+              <w:rPr>
+                <w:sz w:val="26"/>
+                <w:szCs w:val="26"/>
+                <w:lang w:val="en-US" w:eastAsia="en-US"/>
+              </w:rPr>
+              <w:t xml:space="preserve"> trên đồng hồ</w:t>
+            </w:r>
+          </w:p>
+        </w:tc>
+        <w:tc>
+          <w:tcPr>
+            <w:tcW w:w="2551" w:type="dxa"/>
+          </w:tcPr>
+          <w:p>
+            <w:pPr>
+              <w:rPr>
+                <w:sz w:val="26"/>
+                <w:szCs w:val="26"/>
+                <w:lang w:val="en-US" w:eastAsia="en-US"/>
+              </w:rPr>
+            </w:pPr>
+            <w:r>
+              <w:rPr>
+                <w:sz w:val="26"/>
+                <w:szCs w:val="26"/>
+              </w:rPr>
+              <w:t>Thời gian hiển thị đúng theo múi giờ mặc định của thiết bị</w:t>
+            </w:r>
+          </w:p>
+        </w:tc>
+        <w:tc>
+          <w:tcPr>
+            <w:tcW w:w="1274" w:type="dxa"/>
+            <w:vAlign w:val="center"/>
+          </w:tcPr>
+          <w:p>
+            <w:pPr>
+              <w:jc w:val="center"/>
+              <w:rPr>
+                <w:sz w:val="26"/>
+                <w:szCs w:val="26"/>
+                <w:lang w:val="en-US" w:eastAsia="en-US"/>
+              </w:rPr>
+            </w:pPr>
+            <w:r>
+              <w:rPr>
+                <w:sz w:val="26"/>
+                <w:szCs w:val="26"/>
+              </w:rPr>
+              <w:t>Pass</w:t>
+            </w:r>
+          </w:p>
+        </w:tc>
+      </w:tr>
+      <w:tr>
+        <w:tc>
+          <w:tcPr>
+            <w:tcW w:w="1686" w:type="dxa"/>
+            <w:vAlign w:val="center"/>
+          </w:tcPr>
+          <w:p>
+            <w:pPr>
+              <w:jc w:val="center"/>
+              <w:rPr>
+                <w:sz w:val="26"/>
+                <w:szCs w:val="26"/>
+                <w:lang w:val="en-US" w:eastAsia="en-US"/>
+              </w:rPr>
+            </w:pPr>
+            <w:r>
+              <w:rPr>
+                <w:sz w:val="26"/>
+                <w:szCs w:val="26"/>
+              </w:rPr>
+              <w:t>TC002</w:t>
+            </w:r>
+          </w:p>
+        </w:tc>
+        <w:tc>
+          <w:tcPr>
+            <w:tcW w:w="1779" w:type="dxa"/>
+          </w:tcPr>
+          <w:p>
+            <w:pPr>
+              <w:rPr>
+                <w:sz w:val="26"/>
+                <w:szCs w:val="26"/>
+                <w:lang w:val="en-US" w:eastAsia="en-US"/>
+              </w:rPr>
+            </w:pPr>
+            <w:r>
+              <w:rPr>
+                <w:sz w:val="26"/>
+                <w:szCs w:val="26"/>
+              </w:rPr>
+              <w:t>Kiểm tra tính năng cập nhật tự động thời gian mỗi giây</w:t>
+            </w:r>
+          </w:p>
+        </w:tc>
+        <w:tc>
+          <w:tcPr>
+            <w:tcW w:w="2061" w:type="dxa"/>
+          </w:tcPr>
+          <w:p>
+            <w:pPr>
+              <w:rPr>
+                <w:sz w:val="26"/>
+                <w:szCs w:val="26"/>
+              </w:rPr>
+            </w:pPr>
+            <w:r>
+              <w:rPr>
+                <w:sz w:val="26"/>
+                <w:szCs w:val="26"/>
+              </w:rPr>
+              <w:t>1. Khởi chạy ứng dụng</w:t>
+            </w:r>
+          </w:p>
+          <w:p>
+            <w:pPr>
+              <w:rPr>
+                <w:sz w:val="26"/>
+                <w:szCs w:val="26"/>
+                <w:lang w:val="en-US" w:eastAsia="en-US"/>
+              </w:rPr>
+            </w:pPr>
+            <w:r>
+              <w:rPr>
+                <w:sz w:val="26"/>
+                <w:szCs w:val="26"/>
+                <w:lang w:val="en-US" w:eastAsia="en-US"/>
+              </w:rPr>
+              <w:t>2. Quan sát sự thay đổi thời gian mỗi giây</w:t>
+            </w:r>
+          </w:p>
+        </w:tc>
+        <w:tc>
+          <w:tcPr>
+            <w:tcW w:w="2551" w:type="dxa"/>
+          </w:tcPr>
+          <w:p>
+            <w:pPr>
+              <w:rPr>
+                <w:sz w:val="26"/>
+                <w:szCs w:val="26"/>
+                <w:lang w:val="en-US" w:eastAsia="en-US"/>
+              </w:rPr>
+            </w:pPr>
+            <w:r>
+              <w:rPr>
+                <w:sz w:val="26"/>
+                <w:szCs w:val="26"/>
+              </w:rPr>
+              <w:t>Thời gian tự động cập nhật chính xác mỗi giây</w:t>
+            </w:r>
+          </w:p>
+        </w:tc>
+        <w:tc>
+          <w:tcPr>
+            <w:tcW w:w="1274" w:type="dxa"/>
+            <w:vAlign w:val="center"/>
+          </w:tcPr>
+          <w:p>
+            <w:pPr>
+              <w:jc w:val="center"/>
+              <w:rPr>
+                <w:sz w:val="26"/>
+                <w:szCs w:val="26"/>
+                <w:lang w:val="en-US" w:eastAsia="en-US"/>
+              </w:rPr>
+            </w:pPr>
+            <w:r>
+              <w:rPr>
+                <w:sz w:val="26"/>
+                <w:szCs w:val="26"/>
+              </w:rPr>
+              <w:t>Pass</w:t>
+            </w:r>
+          </w:p>
+        </w:tc>
+      </w:tr>
+      <w:tr>
+        <w:tc>
+          <w:tcPr>
+            <w:tcW w:w="1686" w:type="dxa"/>
+            <w:vAlign w:val="center"/>
+          </w:tcPr>
+          <w:p>
+            <w:pPr>
+              <w:jc w:val="center"/>
+              <w:rPr>
+                <w:sz w:val="26"/>
+                <w:szCs w:val="26"/>
+                <w:lang w:val="en-US" w:eastAsia="en-US"/>
+              </w:rPr>
+            </w:pPr>
+            <w:r>
+              <w:rPr>
+                <w:sz w:val="26"/>
+                <w:szCs w:val="26"/>
+              </w:rPr>
+              <w:t>TC003</w:t>
+            </w:r>
+          </w:p>
+        </w:tc>
+        <w:tc>
+          <w:tcPr>
+            <w:tcW w:w="1779" w:type="dxa"/>
+          </w:tcPr>
+          <w:p>
+            <w:pPr>
+              <w:rPr>
+                <w:sz w:val="26"/>
+                <w:szCs w:val="26"/>
+                <w:lang w:val="en-US" w:eastAsia="en-US"/>
+              </w:rPr>
+            </w:pPr>
+            <w:r>
+              <w:rPr>
+                <w:sz w:val="26"/>
+                <w:szCs w:val="26"/>
+              </w:rPr>
+              <w:t>Chuyển đổi định dạng giờ giữa 12h và 24h</w:t>
+            </w:r>
+          </w:p>
+        </w:tc>
+        <w:tc>
+          <w:tcPr>
+            <w:tcW w:w="2061" w:type="dxa"/>
+          </w:tcPr>
+          <w:p>
+            <w:pPr>
+              <w:rPr>
+                <w:sz w:val="26"/>
+                <w:szCs w:val="26"/>
+              </w:rPr>
+            </w:pPr>
+            <w:r>
+              <w:rPr>
+                <w:sz w:val="26"/>
+                <w:szCs w:val="26"/>
+                <w:lang w:val="en-US"/>
+              </w:rPr>
+              <w:t xml:space="preserve">1. </w:t>
+            </w:r>
+            <w:r>
+              <w:rPr>
+                <w:sz w:val="26"/>
+                <w:szCs w:val="26"/>
+              </w:rPr>
+              <w:t>Nhấn vào nút đổi định dạng</w:t>
+            </w:r>
+          </w:p>
+          <w:p>
+            <w:pPr>
+              <w:rPr>
+                <w:sz w:val="26"/>
+                <w:szCs w:val="26"/>
+                <w:lang w:val="en-US" w:eastAsia="en-US"/>
+              </w:rPr>
+            </w:pPr>
+            <w:r>
+              <w:rPr>
+                <w:sz w:val="26"/>
+                <w:szCs w:val="26"/>
+              </w:rPr>
+              <w:t>2. Quan sát đồng hồ</w:t>
+            </w:r>
+          </w:p>
+        </w:tc>
+        <w:tc>
+          <w:tcPr>
+            <w:tcW w:w="2551" w:type="dxa"/>
+          </w:tcPr>
+          <w:p>
+            <w:pPr>
+              <w:rPr>
+                <w:sz w:val="26"/>
+                <w:szCs w:val="26"/>
+                <w:lang w:val="en-US" w:eastAsia="en-US"/>
+              </w:rPr>
+            </w:pPr>
+            <w:r>
+              <w:rPr>
+                <w:sz w:val="26"/>
+                <w:szCs w:val="26"/>
+              </w:rPr>
+              <w:t>Định dạng chuyển đổi chính xác giữa 12h (AM/PM) và 24h</w:t>
+            </w:r>
+          </w:p>
+        </w:tc>
+        <w:tc>
+          <w:tcPr>
+            <w:tcW w:w="1274" w:type="dxa"/>
+            <w:vAlign w:val="center"/>
+          </w:tcPr>
+          <w:p>
+            <w:pPr>
+              <w:jc w:val="center"/>
+              <w:rPr>
+                <w:sz w:val="26"/>
+                <w:szCs w:val="26"/>
+                <w:lang w:val="en-US" w:eastAsia="en-US"/>
+              </w:rPr>
+            </w:pPr>
+            <w:r>
+              <w:rPr>
+                <w:sz w:val="26"/>
+                <w:szCs w:val="26"/>
+              </w:rPr>
+              <w:t>Pass</w:t>
+            </w:r>
+          </w:p>
+        </w:tc>
+      </w:tr>
+      <w:tr>
+        <w:tc>
+          <w:tcPr>
+            <w:tcW w:w="1686" w:type="dxa"/>
+            <w:vAlign w:val="center"/>
+          </w:tcPr>
+          <w:p>
+            <w:pPr>
+              <w:jc w:val="center"/>
+              <w:rPr>
+                <w:sz w:val="26"/>
+                <w:szCs w:val="26"/>
+                <w:lang w:val="en-US" w:eastAsia="en-US"/>
+              </w:rPr>
+            </w:pPr>
+            <w:r>
+              <w:rPr>
+                <w:sz w:val="26"/>
+                <w:szCs w:val="26"/>
+              </w:rPr>
+              <w:t>TC00</w:t>
+            </w:r>
+            <w:r>
+              <w:rPr>
+                <w:sz w:val="26"/>
+                <w:szCs w:val="26"/>
+                <w:lang w:val="en-US"/>
+              </w:rPr>
+              <w:t>4</w:t>
+            </w:r>
+          </w:p>
+        </w:tc>
+        <w:tc>
+          <w:tcPr>
+            <w:tcW w:w="1779" w:type="dxa"/>
+          </w:tcPr>
+          <w:p>
+            <w:pPr>
+              <w:rPr>
+                <w:sz w:val="26"/>
+                <w:szCs w:val="26"/>
+                <w:lang w:val="en-US" w:eastAsia="en-US"/>
+              </w:rPr>
+            </w:pPr>
+            <w:r>
+              <w:rPr>
+                <w:sz w:val="26"/>
+                <w:szCs w:val="26"/>
+              </w:rPr>
+              <w:t>Hiển thị thời gian theo định dạng 12-giờ với AM/PM</w:t>
+            </w:r>
+          </w:p>
+        </w:tc>
+        <w:tc>
+          <w:tcPr>
+            <w:tcW w:w="2061" w:type="dxa"/>
+          </w:tcPr>
+          <w:p>
+            <w:pPr>
+              <w:rPr>
+                <w:sz w:val="26"/>
+                <w:szCs w:val="26"/>
+                <w:lang w:val="en-US" w:eastAsia="en-US"/>
+              </w:rPr>
+            </w:pPr>
+            <w:r>
+              <w:rPr>
+                <w:sz w:val="26"/>
+                <w:szCs w:val="26"/>
+              </w:rPr>
+              <w:t xml:space="preserve">1. Chuyển định dạng giờ sang 12h </w:t>
+            </w:r>
+            <w:r>
+              <w:rPr>
+                <w:sz w:val="26"/>
+                <w:szCs w:val="26"/>
+              </w:rPr>
+              <w:br/>
+              <w:t>2. Quan sát đồng hồ</w:t>
+            </w:r>
+          </w:p>
+        </w:tc>
+        <w:tc>
+          <w:tcPr>
+            <w:tcW w:w="2551" w:type="dxa"/>
+          </w:tcPr>
+          <w:p>
+            <w:pPr>
+              <w:rPr>
+                <w:sz w:val="26"/>
+                <w:szCs w:val="26"/>
+                <w:lang w:val="en-US" w:eastAsia="en-US"/>
+              </w:rPr>
+            </w:pPr>
+            <w:r>
+              <w:rPr>
+                <w:sz w:val="26"/>
+                <w:szCs w:val="26"/>
+              </w:rPr>
+              <w:t>Thời gian hiển thị đúng với AM/PM</w:t>
+            </w:r>
+          </w:p>
+        </w:tc>
+        <w:tc>
+          <w:tcPr>
+            <w:tcW w:w="1274" w:type="dxa"/>
+            <w:vAlign w:val="center"/>
+          </w:tcPr>
+          <w:p>
+            <w:pPr>
+              <w:jc w:val="center"/>
+              <w:rPr>
+                <w:sz w:val="26"/>
+                <w:szCs w:val="26"/>
+                <w:lang w:val="en-US" w:eastAsia="en-US"/>
+              </w:rPr>
+            </w:pPr>
+            <w:r>
+              <w:rPr>
+                <w:sz w:val="26"/>
+                <w:szCs w:val="26"/>
+              </w:rPr>
+              <w:t>Pass</w:t>
+            </w:r>
+          </w:p>
+        </w:tc>
+      </w:tr>
+      <w:tr>
+        <w:tc>
+          <w:tcPr>
+            <w:tcW w:w="1686" w:type="dxa"/>
+            <w:vAlign w:val="center"/>
+          </w:tcPr>
+          <w:p>
+            <w:pPr>
+              <w:jc w:val="center"/>
+              <w:rPr>
+                <w:sz w:val="26"/>
+                <w:szCs w:val="26"/>
+                <w:lang w:val="en-US" w:eastAsia="en-US"/>
+              </w:rPr>
+            </w:pPr>
+            <w:r>
+              <w:rPr>
+                <w:sz w:val="26"/>
+                <w:szCs w:val="26"/>
+              </w:rPr>
+              <w:t>TC00</w:t>
+            </w:r>
+            <w:r>
+              <w:rPr>
+                <w:sz w:val="26"/>
+                <w:szCs w:val="26"/>
+                <w:lang w:val="en-US"/>
+              </w:rPr>
+              <w:t>5</w:t>
+            </w:r>
+          </w:p>
+        </w:tc>
+        <w:tc>
+          <w:tcPr>
+            <w:tcW w:w="1779" w:type="dxa"/>
+          </w:tcPr>
+          <w:p>
+            <w:pPr>
+              <w:rPr>
+                <w:sz w:val="26"/>
+                <w:szCs w:val="26"/>
+                <w:lang w:val="en-US" w:eastAsia="en-US"/>
+              </w:rPr>
+            </w:pPr>
+            <w:r>
+              <w:rPr>
+                <w:sz w:val="26"/>
+                <w:szCs w:val="26"/>
+              </w:rPr>
+              <w:t>Hiển thị thời gian theo định dạng 24-giờ không có AM/PM</w:t>
+            </w:r>
+          </w:p>
+        </w:tc>
+        <w:tc>
+          <w:tcPr>
+            <w:tcW w:w="2061" w:type="dxa"/>
+          </w:tcPr>
+          <w:p>
+            <w:pPr>
+              <w:rPr>
+                <w:sz w:val="26"/>
+                <w:szCs w:val="26"/>
+              </w:rPr>
+            </w:pPr>
+            <w:r>
+              <w:rPr>
+                <w:sz w:val="26"/>
+                <w:szCs w:val="26"/>
+              </w:rPr>
+              <w:t xml:space="preserve">1. Chuyển định dạng giờ sang 24h </w:t>
+            </w:r>
+            <w:r>
+              <w:rPr>
+                <w:sz w:val="26"/>
+                <w:szCs w:val="26"/>
+              </w:rPr>
+              <w:br/>
+              <w:t>2. Quan sát đồng hồ</w:t>
+            </w:r>
+          </w:p>
+        </w:tc>
+        <w:tc>
+          <w:tcPr>
+            <w:tcW w:w="2551" w:type="dxa"/>
+          </w:tcPr>
+          <w:p>
+            <w:pPr>
+              <w:rPr>
+                <w:sz w:val="26"/>
+                <w:szCs w:val="26"/>
+                <w:lang w:val="en-US" w:eastAsia="en-US"/>
+              </w:rPr>
+            </w:pPr>
+            <w:r>
+              <w:rPr>
+                <w:sz w:val="26"/>
+                <w:szCs w:val="26"/>
+              </w:rPr>
+              <w:t>Thời gian hiển thị đúng và không có AM/PM</w:t>
+            </w:r>
+          </w:p>
+        </w:tc>
+        <w:tc>
+          <w:tcPr>
+            <w:tcW w:w="1274" w:type="dxa"/>
+            <w:vAlign w:val="center"/>
+          </w:tcPr>
+          <w:p>
+            <w:pPr>
+              <w:jc w:val="center"/>
+              <w:rPr>
+                <w:sz w:val="26"/>
+                <w:szCs w:val="26"/>
+                <w:lang w:val="en-US" w:eastAsia="en-US"/>
+              </w:rPr>
+            </w:pPr>
+            <w:r>
+              <w:rPr>
+                <w:sz w:val="26"/>
+                <w:szCs w:val="26"/>
+              </w:rPr>
+              <w:t>Pass</w:t>
+            </w:r>
+          </w:p>
+        </w:tc>
+      </w:tr>
+      <w:tr>
+        <w:tc>
+          <w:tcPr>
+            <w:tcW w:w="1686" w:type="dxa"/>
+            <w:vAlign w:val="center"/>
+          </w:tcPr>
+          <w:p>
+            <w:pPr>
+              <w:jc w:val="center"/>
+              <w:rPr>
+                <w:sz w:val="26"/>
+                <w:szCs w:val="26"/>
+                <w:lang w:val="en-US" w:eastAsia="en-US"/>
+              </w:rPr>
+            </w:pPr>
+            <w:r>
+              <w:rPr>
+                <w:sz w:val="26"/>
+                <w:szCs w:val="26"/>
+              </w:rPr>
+              <w:t>TC00</w:t>
+            </w:r>
+            <w:r>
+              <w:rPr>
+                <w:sz w:val="26"/>
+                <w:szCs w:val="26"/>
+                <w:lang w:val="en-US"/>
+              </w:rPr>
+              <w:t>6</w:t>
+            </w:r>
+          </w:p>
+        </w:tc>
+        <w:tc>
+          <w:tcPr>
+            <w:tcW w:w="1779" w:type="dxa"/>
+          </w:tcPr>
+          <w:p>
+            <w:pPr>
+              <w:rPr>
+                <w:sz w:val="26"/>
+                <w:szCs w:val="26"/>
+                <w:lang w:val="en-US" w:eastAsia="en-US"/>
+              </w:rPr>
+            </w:pPr>
+            <w:r>
+              <w:rPr>
+                <w:sz w:val="26"/>
+                <w:szCs w:val="26"/>
+              </w:rPr>
+              <w:t>Mở và chọn một múi giờ khác từ danh sách (VD: "</w:t>
+            </w:r>
+            <w:r>
+              <w:rPr>
+                <w:sz w:val="26"/>
+                <w:szCs w:val="26"/>
+                <w:lang w:val="en-US"/>
+              </w:rPr>
+              <w:t>Accra</w:t>
+            </w:r>
+            <w:r>
+              <w:rPr>
+                <w:sz w:val="26"/>
+                <w:szCs w:val="26"/>
+              </w:rPr>
+              <w:t xml:space="preserve"> </w:t>
+            </w:r>
+            <w:r>
+              <w:rPr>
+                <w:sz w:val="26"/>
+                <w:szCs w:val="26"/>
+              </w:rPr>
+              <w:t>")</w:t>
+            </w:r>
+          </w:p>
+        </w:tc>
+        <w:tc>
+          <w:tcPr>
+            <w:tcW w:w="2061" w:type="dxa"/>
+          </w:tcPr>
+          <w:p>
+            <w:pPr>
+              <w:rPr>
+                <w:sz w:val="26"/>
+                <w:szCs w:val="26"/>
+                <w:lang w:val="en-US" w:eastAsia="en-US"/>
+              </w:rPr>
+            </w:pPr>
+            <w:r>
+              <w:rPr>
+                <w:sz w:val="26"/>
+                <w:szCs w:val="26"/>
+              </w:rPr>
+              <w:t xml:space="preserve">1. Nhấn vào nút chọn múi giờ </w:t>
+            </w:r>
+            <w:r>
+              <w:rPr>
+                <w:sz w:val="26"/>
+                <w:szCs w:val="26"/>
+              </w:rPr>
+              <w:br/>
+              <w:t>2. Chọn múi giờ "</w:t>
+            </w:r>
+            <w:r>
+              <w:rPr>
+                <w:sz w:val="26"/>
+                <w:szCs w:val="26"/>
+                <w:lang w:val="en-US"/>
+              </w:rPr>
+              <w:t>Accra</w:t>
+            </w:r>
+            <w:r>
+              <w:rPr>
+                <w:sz w:val="26"/>
+                <w:szCs w:val="26"/>
+              </w:rPr>
+              <w:t xml:space="preserve"> </w:t>
+            </w:r>
+            <w:r>
+              <w:rPr>
+                <w:sz w:val="26"/>
+                <w:szCs w:val="26"/>
+              </w:rPr>
+              <w:t>"</w:t>
+            </w:r>
+          </w:p>
+        </w:tc>
+        <w:tc>
+          <w:tcPr>
+            <w:tcW w:w="2551" w:type="dxa"/>
+          </w:tcPr>
+          <w:p>
+            <w:pPr>
+              <w:rPr>
+                <w:sz w:val="26"/>
+                <w:szCs w:val="26"/>
+                <w:lang w:val="en-US" w:eastAsia="en-US"/>
+              </w:rPr>
+            </w:pPr>
+            <w:r>
+              <w:rPr>
+                <w:sz w:val="26"/>
+                <w:szCs w:val="26"/>
+              </w:rPr>
+              <w:t>Thời gian và tên múi giờ cập nhật chính xác theo "</w:t>
+            </w:r>
+            <w:r>
+              <w:rPr>
+                <w:sz w:val="26"/>
+                <w:szCs w:val="26"/>
+                <w:lang w:val="en-US"/>
+              </w:rPr>
+              <w:t>Accra</w:t>
+            </w:r>
+            <w:r>
+              <w:rPr>
+                <w:sz w:val="26"/>
+                <w:szCs w:val="26"/>
+              </w:rPr>
+              <w:t xml:space="preserve"> </w:t>
+            </w:r>
+            <w:r>
+              <w:rPr>
+                <w:sz w:val="26"/>
+                <w:szCs w:val="26"/>
+              </w:rPr>
+              <w:t>"</w:t>
+            </w:r>
+          </w:p>
+        </w:tc>
+        <w:tc>
+          <w:tcPr>
+            <w:tcW w:w="1274" w:type="dxa"/>
+            <w:vAlign w:val="center"/>
+          </w:tcPr>
+          <w:p>
+            <w:pPr>
+              <w:jc w:val="center"/>
+              <w:rPr>
+                <w:sz w:val="26"/>
+                <w:szCs w:val="26"/>
+                <w:lang w:val="en-US" w:eastAsia="en-US"/>
+              </w:rPr>
+            </w:pPr>
+            <w:r>
+              <w:rPr>
+                <w:sz w:val="26"/>
+                <w:szCs w:val="26"/>
+              </w:rPr>
+              <w:t>Pass</w:t>
+            </w:r>
+          </w:p>
+        </w:tc>
+      </w:tr>
+      <w:tr>
+        <w:tc>
+          <w:tcPr>
+            <w:tcW w:w="1686" w:type="dxa"/>
+            <w:vAlign w:val="center"/>
+          </w:tcPr>
+          <w:p>
+            <w:pPr>
+              <w:jc w:val="center"/>
+              <w:rPr>
+                <w:sz w:val="26"/>
+                <w:szCs w:val="26"/>
+                <w:lang w:val="en-US" w:eastAsia="en-US"/>
+              </w:rPr>
+            </w:pPr>
+            <w:r>
+              <w:rPr>
+                <w:sz w:val="26"/>
+                <w:szCs w:val="26"/>
+              </w:rPr>
+              <w:t>TC00</w:t>
+            </w:r>
+            <w:r>
+              <w:rPr>
+                <w:sz w:val="26"/>
+                <w:szCs w:val="26"/>
+                <w:lang w:val="en-US"/>
+              </w:rPr>
+              <w:t>7</w:t>
+            </w:r>
+          </w:p>
+        </w:tc>
+        <w:tc>
+          <w:tcPr>
+            <w:tcW w:w="1779" w:type="dxa"/>
+          </w:tcPr>
+          <w:p>
+            <w:pPr>
+              <w:rPr>
+                <w:sz w:val="26"/>
+                <w:szCs w:val="26"/>
+                <w:lang w:val="en-US" w:eastAsia="en-US"/>
+              </w:rPr>
+            </w:pPr>
+            <w:r>
+              <w:rPr>
+                <w:sz w:val="26"/>
+                <w:szCs w:val="26"/>
+              </w:rPr>
+              <w:t xml:space="preserve">Tìm kiếm và </w:t>
+            </w:r>
+            <w:r>
+              <w:rPr>
+                <w:sz w:val="26"/>
+                <w:szCs w:val="26"/>
+              </w:rPr>
+              <w:lastRenderedPageBreak/>
+              <w:t>chọn múi giờ bằng tên quốc gia chứa khoảng trắng (VD: "Sao Tome")</w:t>
+            </w:r>
+          </w:p>
+        </w:tc>
+        <w:tc>
+          <w:tcPr>
+            <w:tcW w:w="2061" w:type="dxa"/>
+          </w:tcPr>
+          <w:p>
+            <w:pPr>
+              <w:rPr>
+                <w:sz w:val="26"/>
+                <w:szCs w:val="26"/>
+                <w:lang w:val="en-US" w:eastAsia="en-US"/>
+              </w:rPr>
+            </w:pPr>
+            <w:r>
+              <w:rPr>
+                <w:sz w:val="26"/>
+                <w:szCs w:val="26"/>
+              </w:rPr>
+              <w:lastRenderedPageBreak/>
+              <w:t xml:space="preserve">1. Nhấn vào nút </w:t>
+            </w:r>
+            <w:r>
+              <w:rPr>
+                <w:sz w:val="26"/>
+                <w:szCs w:val="26"/>
+              </w:rPr>
+              <w:lastRenderedPageBreak/>
+              <w:t xml:space="preserve">chọn múi giờ </w:t>
+            </w:r>
+            <w:r>
+              <w:rPr>
+                <w:sz w:val="26"/>
+                <w:szCs w:val="26"/>
+              </w:rPr>
+              <w:br/>
+              <w:t>2. Tìm kiếm "Sao Tome"</w:t>
+            </w:r>
+          </w:p>
+        </w:tc>
+        <w:tc>
+          <w:tcPr>
+            <w:tcW w:w="2551" w:type="dxa"/>
+          </w:tcPr>
+          <w:p>
+            <w:pPr>
+              <w:rPr>
+                <w:sz w:val="26"/>
+                <w:szCs w:val="26"/>
+                <w:lang w:val="en-US" w:eastAsia="en-US"/>
+              </w:rPr>
+            </w:pPr>
+            <w:r>
+              <w:rPr>
+                <w:sz w:val="26"/>
+                <w:szCs w:val="26"/>
+              </w:rPr>
+              <w:lastRenderedPageBreak/>
+              <w:t xml:space="preserve">Kết quả trả về chứa </w:t>
+            </w:r>
+            <w:r>
+              <w:rPr>
+                <w:sz w:val="26"/>
+                <w:szCs w:val="26"/>
+              </w:rPr>
+              <w:lastRenderedPageBreak/>
+              <w:t>"Sao Tome"</w:t>
+            </w:r>
+          </w:p>
+        </w:tc>
+        <w:tc>
+          <w:tcPr>
+            <w:tcW w:w="1274" w:type="dxa"/>
+            <w:vAlign w:val="center"/>
+          </w:tcPr>
+          <w:p>
+            <w:pPr>
+              <w:jc w:val="center"/>
+              <w:rPr>
+                <w:sz w:val="26"/>
+                <w:szCs w:val="26"/>
+                <w:lang w:val="en-US" w:eastAsia="en-US"/>
+              </w:rPr>
+            </w:pPr>
+            <w:r>
+              <w:rPr>
+                <w:sz w:val="26"/>
+                <w:szCs w:val="26"/>
+              </w:rPr>
+              <w:lastRenderedPageBreak/>
+              <w:t>Pass</w:t>
+            </w:r>
+          </w:p>
+        </w:tc>
+      </w:tr>
+      <w:tr>
+        <w:tc>
+          <w:tcPr>
+            <w:tcW w:w="1686" w:type="dxa"/>
+            <w:vAlign w:val="center"/>
+          </w:tcPr>
+          <w:p>
+            <w:pPr>
+              <w:jc w:val="center"/>
+              <w:rPr>
+                <w:sz w:val="26"/>
+                <w:szCs w:val="26"/>
+                <w:lang w:val="en-US" w:eastAsia="en-US"/>
+              </w:rPr>
+            </w:pPr>
+            <w:r>
+              <w:rPr>
+                <w:sz w:val="26"/>
+                <w:szCs w:val="26"/>
+              </w:rPr>
+              <w:t>TC00</w:t>
+            </w:r>
+            <w:r>
+              <w:rPr>
+                <w:sz w:val="26"/>
+                <w:szCs w:val="26"/>
+                <w:lang w:val="en-US"/>
+              </w:rPr>
+              <w:t>8</w:t>
+            </w:r>
+          </w:p>
+        </w:tc>
+        <w:tc>
+          <w:tcPr>
+            <w:tcW w:w="1779" w:type="dxa"/>
+          </w:tcPr>
+          <w:p>
+            <w:pPr>
+              <w:rPr>
+                <w:sz w:val="26"/>
+                <w:szCs w:val="26"/>
+                <w:lang w:val="en-US" w:eastAsia="en-US"/>
+              </w:rPr>
+            </w:pPr>
+            <w:r>
+              <w:rPr>
+                <w:sz w:val="26"/>
+                <w:szCs w:val="26"/>
+              </w:rPr>
+              <w:t>Tìm kiếm múi giờ không phân biệt chữ hoa, chữ thường (VD: "new york")</w:t>
+            </w:r>
+          </w:p>
+        </w:tc>
+        <w:tc>
+          <w:tcPr>
+            <w:tcW w:w="2061" w:type="dxa"/>
+          </w:tcPr>
+          <w:p>
+            <w:pPr>
+              <w:rPr>
+                <w:sz w:val="26"/>
+                <w:szCs w:val="26"/>
+                <w:lang w:val="en-US" w:eastAsia="en-US"/>
+              </w:rPr>
+            </w:pPr>
+            <w:r>
+              <w:rPr>
+                <w:sz w:val="26"/>
+                <w:szCs w:val="26"/>
+              </w:rPr>
+              <w:t xml:space="preserve">1. Nhấn vào nút chọn múi giờ </w:t>
+            </w:r>
+            <w:r>
+              <w:rPr>
+                <w:sz w:val="26"/>
+                <w:szCs w:val="26"/>
+              </w:rPr>
+              <w:br/>
+              <w:t>2. Tìm kiếm "new york"</w:t>
+            </w:r>
+          </w:p>
+        </w:tc>
+        <w:tc>
+          <w:tcPr>
+            <w:tcW w:w="2551" w:type="dxa"/>
+          </w:tcPr>
+          <w:p>
+            <w:pPr>
+              <w:rPr>
+                <w:sz w:val="26"/>
+                <w:szCs w:val="26"/>
+                <w:lang w:val="en-US" w:eastAsia="en-US"/>
+              </w:rPr>
+            </w:pPr>
+            <w:r>
+              <w:rPr>
+                <w:sz w:val="26"/>
+                <w:szCs w:val="26"/>
+              </w:rPr>
+              <w:t>Kết quả trả về chứa "New_York"</w:t>
+            </w:r>
+          </w:p>
+        </w:tc>
+        <w:tc>
+          <w:tcPr>
+            <w:tcW w:w="1274" w:type="dxa"/>
+            <w:vAlign w:val="center"/>
+          </w:tcPr>
+          <w:p>
+            <w:pPr>
+              <w:jc w:val="center"/>
+              <w:rPr>
+                <w:sz w:val="26"/>
+                <w:szCs w:val="26"/>
+                <w:lang w:val="en-US" w:eastAsia="en-US"/>
+              </w:rPr>
+            </w:pPr>
+            <w:r>
+              <w:rPr>
+                <w:sz w:val="26"/>
+                <w:szCs w:val="26"/>
+              </w:rPr>
+              <w:t>Pass</w:t>
+            </w:r>
+          </w:p>
+        </w:tc>
+      </w:tr>
+      <w:tr>
+        <w:tc>
+          <w:tcPr>
+            <w:tcW w:w="1686" w:type="dxa"/>
+            <w:vAlign w:val="center"/>
+          </w:tcPr>
+          <w:p>
+            <w:pPr>
+              <w:jc w:val="center"/>
+              <w:rPr>
+                <w:sz w:val="26"/>
+                <w:szCs w:val="26"/>
+                <w:lang w:val="en-US" w:eastAsia="en-US"/>
+              </w:rPr>
+            </w:pPr>
+            <w:r>
+              <w:rPr>
+                <w:sz w:val="26"/>
+                <w:szCs w:val="26"/>
+              </w:rPr>
+              <w:t>TC00</w:t>
+            </w:r>
+            <w:r>
+              <w:rPr>
+                <w:sz w:val="26"/>
+                <w:szCs w:val="26"/>
+                <w:lang w:val="en-US"/>
+              </w:rPr>
+              <w:t>9</w:t>
+            </w:r>
+          </w:p>
+        </w:tc>
+        <w:tc>
+          <w:tcPr>
+            <w:tcW w:w="1779" w:type="dxa"/>
+          </w:tcPr>
+          <w:p>
+            <w:pPr>
+              <w:rPr>
+                <w:sz w:val="26"/>
+                <w:szCs w:val="26"/>
+                <w:lang w:val="en-US" w:eastAsia="en-US"/>
+              </w:rPr>
+            </w:pPr>
+            <w:r>
+              <w:rPr>
+                <w:sz w:val="26"/>
+                <w:szCs w:val="26"/>
+              </w:rPr>
+              <w:t>Kiểm tra việc cập nhật tên múi giờ khi chuyển đổi sang múi giờ khác</w:t>
+            </w:r>
+          </w:p>
+        </w:tc>
+        <w:tc>
+          <w:tcPr>
+            <w:tcW w:w="2061" w:type="dxa"/>
+          </w:tcPr>
+          <w:p>
+            <w:pPr>
+              <w:rPr>
+                <w:sz w:val="26"/>
+                <w:szCs w:val="26"/>
+                <w:lang w:val="en-US" w:eastAsia="en-US"/>
+              </w:rPr>
+            </w:pPr>
+            <w:r>
+              <w:rPr>
+                <w:sz w:val="26"/>
+                <w:szCs w:val="26"/>
+              </w:rPr>
+              <w:t>1. Chọn múi giờ "</w:t>
+            </w:r>
+            <w:r>
+              <w:rPr>
+                <w:sz w:val="26"/>
+                <w:szCs w:val="26"/>
+              </w:rPr>
+              <w:t>Bama</w:t>
+            </w:r>
+            <w:r>
+              <w:rPr>
+                <w:sz w:val="26"/>
+                <w:szCs w:val="26"/>
+                <w:lang w:val="en-US"/>
+              </w:rPr>
+              <w:t>ko</w:t>
+            </w:r>
+            <w:r>
+              <w:rPr>
+                <w:sz w:val="26"/>
+                <w:szCs w:val="26"/>
+              </w:rPr>
+              <w:t xml:space="preserve"> </w:t>
+            </w:r>
+            <w:r>
+              <w:rPr>
+                <w:sz w:val="26"/>
+                <w:szCs w:val="26"/>
+              </w:rPr>
+              <w:t xml:space="preserve">" từ dialog </w:t>
+            </w:r>
+            <w:r>
+              <w:rPr>
+                <w:sz w:val="26"/>
+                <w:szCs w:val="26"/>
+              </w:rPr>
+              <w:br/>
+              <w:t>2. Quan sát tên múi giờ hiển thị</w:t>
+            </w:r>
+          </w:p>
+        </w:tc>
+        <w:tc>
+          <w:tcPr>
+            <w:tcW w:w="2551" w:type="dxa"/>
+          </w:tcPr>
+          <w:p>
+            <w:pPr>
+              <w:rPr>
+                <w:sz w:val="26"/>
+                <w:szCs w:val="26"/>
+                <w:lang w:val="en-US" w:eastAsia="en-US"/>
+              </w:rPr>
+            </w:pPr>
+            <w:r>
+              <w:rPr>
+                <w:sz w:val="26"/>
+                <w:szCs w:val="26"/>
+              </w:rPr>
+              <w:t>Tên múi giờ hiển thị đúng là "</w:t>
+            </w:r>
+            <w:r>
+              <w:rPr>
+                <w:sz w:val="26"/>
+                <w:szCs w:val="26"/>
+                <w:lang w:val="en-US"/>
+              </w:rPr>
+              <w:t>Bamako</w:t>
+            </w:r>
+            <w:r>
+              <w:rPr>
+                <w:sz w:val="26"/>
+                <w:szCs w:val="26"/>
+              </w:rPr>
+              <w:t xml:space="preserve"> </w:t>
+            </w:r>
+            <w:r>
+              <w:rPr>
+                <w:sz w:val="26"/>
+                <w:szCs w:val="26"/>
+              </w:rPr>
+              <w:t>"</w:t>
+            </w:r>
+          </w:p>
+        </w:tc>
+        <w:tc>
+          <w:tcPr>
+            <w:tcW w:w="1274" w:type="dxa"/>
+            <w:vAlign w:val="center"/>
+          </w:tcPr>
+          <w:p>
+            <w:pPr>
+              <w:jc w:val="center"/>
+              <w:rPr>
+                <w:sz w:val="26"/>
+                <w:szCs w:val="26"/>
+                <w:lang w:val="en-US" w:eastAsia="en-US"/>
+              </w:rPr>
+            </w:pPr>
+            <w:r>
+              <w:rPr>
+                <w:sz w:val="26"/>
+                <w:szCs w:val="26"/>
+              </w:rPr>
+              <w:t>Pass</w:t>
+            </w:r>
+          </w:p>
+        </w:tc>
+      </w:tr>
+      <w:tr>
+        <w:tc>
+          <w:tcPr>
+            <w:tcW w:w="1686" w:type="dxa"/>
+            <w:vAlign w:val="center"/>
+          </w:tcPr>
+          <w:p>
+            <w:pPr>
+              <w:jc w:val="center"/>
+              <w:rPr>
+                <w:sz w:val="26"/>
+                <w:szCs w:val="26"/>
+                <w:lang w:val="en-US"/>
+              </w:rPr>
+            </w:pPr>
+            <w:r>
+              <w:rPr>
+                <w:sz w:val="26"/>
+                <w:szCs w:val="26"/>
+              </w:rPr>
+              <w:t>TC0</w:t>
+            </w:r>
+            <w:r>
+              <w:rPr>
+                <w:sz w:val="26"/>
+                <w:szCs w:val="26"/>
+                <w:lang w:val="en-US"/>
+              </w:rPr>
+              <w:t>10</w:t>
+            </w:r>
+          </w:p>
+        </w:tc>
+        <w:tc>
+          <w:tcPr>
+            <w:tcW w:w="1779" w:type="dxa"/>
+          </w:tcPr>
+          <w:p>
+            <w:pPr>
+              <w:rPr>
+                <w:sz w:val="26"/>
+                <w:szCs w:val="26"/>
+                <w:lang w:val="en-US" w:eastAsia="en-US"/>
+              </w:rPr>
+            </w:pPr>
+            <w:r>
+              <w:rPr>
+                <w:b/>
+                <w:bCs/>
+                <w:sz w:val="26"/>
+                <w:szCs w:val="26"/>
+              </w:rPr>
+              <w:t>Test Case Lỗi</w:t>
+            </w:r>
+            <w:r>
+              <w:rPr>
+                <w:sz w:val="26"/>
+                <w:szCs w:val="26"/>
+              </w:rPr>
+              <w:t xml:space="preserve"> - Tìm kiếm múi giờ với chuỗi ký tự không hợp lệ hoặc chuỗi rỗng</w:t>
+            </w:r>
+          </w:p>
+        </w:tc>
+        <w:tc>
+          <w:tcPr>
+            <w:tcW w:w="2061" w:type="dxa"/>
+          </w:tcPr>
+          <w:p>
+            <w:pPr>
+              <w:rPr>
+                <w:sz w:val="26"/>
+                <w:szCs w:val="26"/>
+                <w:lang w:val="en-US" w:eastAsia="en-US"/>
+              </w:rPr>
+            </w:pPr>
+            <w:r>
+              <w:rPr>
+                <w:sz w:val="26"/>
+                <w:szCs w:val="26"/>
+              </w:rPr>
+              <w:t xml:space="preserve">1. Nhấn vào nút chọn múi giờ </w:t>
+            </w:r>
+            <w:r>
+              <w:rPr>
+                <w:sz w:val="26"/>
+                <w:szCs w:val="26"/>
+              </w:rPr>
+              <w:br/>
+              <w:t xml:space="preserve">2. Tìm kiếm chuỗi đặc biệt hoặc để trống (VD: "@@!###" hoặc "") </w:t>
+            </w:r>
+            <w:r>
+              <w:rPr>
+                <w:sz w:val="26"/>
+                <w:szCs w:val="26"/>
+              </w:rPr>
+              <w:br/>
+              <w:t>3. Quan sát kết quả</w:t>
+            </w:r>
+          </w:p>
+        </w:tc>
+        <w:tc>
+          <w:tcPr>
+            <w:tcW w:w="2551" w:type="dxa"/>
+          </w:tcPr>
+          <w:p>
+            <w:pPr>
+              <w:rPr>
+                <w:sz w:val="26"/>
+                <w:szCs w:val="26"/>
+                <w:lang w:val="en-US" w:eastAsia="en-US"/>
+              </w:rPr>
+            </w:pPr>
+            <w:r>
+              <w:rPr>
+                <w:sz w:val="26"/>
+                <w:szCs w:val="26"/>
+              </w:rPr>
+              <w:t>Không có kết quả nào hiển thị và hiển thị thông báo không tìm thấy múi giờ hợp lệ</w:t>
+            </w:r>
+          </w:p>
+        </w:tc>
+        <w:tc>
+          <w:tcPr>
+            <w:tcW w:w="1274" w:type="dxa"/>
+            <w:vAlign w:val="center"/>
+          </w:tcPr>
+          <w:p>
+            <w:pPr>
+              <w:jc w:val="center"/>
+              <w:rPr>
+                <w:sz w:val="26"/>
+                <w:szCs w:val="26"/>
+              </w:rPr>
+            </w:pPr>
+            <w:r>
+              <w:rPr>
+                <w:sz w:val="26"/>
+                <w:szCs w:val="26"/>
+              </w:rPr>
+              <w:t>Fail</w:t>
+            </w:r>
+          </w:p>
+        </w:tc>
+      </w:tr>
+    </w:tbl>
+    <w:p>
+      <w:pPr>
+        <w:rPr>
+          <w:lang w:val="en-US" w:eastAsia="en-US"/>
+        </w:rPr>
+      </w:pPr>
+    </w:p>
     <w:p>
       <w:pPr>
         <w:pStyle w:val="Heading3"/>
@@ -7564,6 +9162,304 @@
         </w:rPr>
         <w:t>Tóm tắt kết quả kiểm thử, các vấn đề phát sinh và cách khắc phục.</w:t>
       </w:r>
+    </w:p>
+    <w:tbl>
+      <w:tblPr>
+        <w:tblStyle w:val="TableGrid"/>
+        <w:tblW w:w="0" w:type="auto"/>
+        <w:tblLook w:val="04A0" w:firstRow="1" w:lastRow="0" w:firstColumn="1" w:lastColumn="0" w:noHBand="0" w:noVBand="1"/>
+      </w:tblPr>
+      <w:tblGrid>
+        <w:gridCol w:w="1510"/>
+        <w:gridCol w:w="1510"/>
+        <w:gridCol w:w="1510"/>
+        <w:gridCol w:w="1510"/>
+        <w:gridCol w:w="1511"/>
+        <w:gridCol w:w="1511"/>
+      </w:tblGrid>
+      <w:tr>
+        <w:tc>
+          <w:tcPr>
+            <w:tcW w:w="1510" w:type="dxa"/>
+          </w:tcPr>
+          <w:p>
+            <w:pPr>
+              <w:jc w:val="center"/>
+              <w:rPr>
+                <w:b/>
+                <w:bCs/>
+                <w:lang w:val="en-US" w:eastAsia="en-US"/>
+              </w:rPr>
+            </w:pPr>
+            <w:r>
+              <w:rPr>
+                <w:b/>
+                <w:bCs/>
+              </w:rPr>
+              <w:t>Bug ID</w:t>
+            </w:r>
+          </w:p>
+        </w:tc>
+        <w:tc>
+          <w:tcPr>
+            <w:tcW w:w="1510" w:type="dxa"/>
+          </w:tcPr>
+          <w:p>
+            <w:pPr>
+              <w:jc w:val="center"/>
+              <w:rPr>
+                <w:b/>
+                <w:bCs/>
+                <w:lang w:val="en-US" w:eastAsia="en-US"/>
+              </w:rPr>
+            </w:pPr>
+            <w:r>
+              <w:rPr>
+                <w:b/>
+                <w:bCs/>
+              </w:rPr>
+              <w:t>Function Name</w:t>
+            </w:r>
+          </w:p>
+        </w:tc>
+        <w:tc>
+          <w:tcPr>
+            <w:tcW w:w="1510" w:type="dxa"/>
+          </w:tcPr>
+          <w:p>
+            <w:pPr>
+              <w:jc w:val="center"/>
+              <w:rPr>
+                <w:b/>
+                <w:bCs/>
+                <w:lang w:val="en-US" w:eastAsia="en-US"/>
+              </w:rPr>
+            </w:pPr>
+            <w:r>
+              <w:rPr>
+                <w:b/>
+                <w:bCs/>
+              </w:rPr>
+              <w:t>Problem Summary</w:t>
+            </w:r>
+          </w:p>
+        </w:tc>
+        <w:tc>
+          <w:tcPr>
+            <w:tcW w:w="1510" w:type="dxa"/>
+          </w:tcPr>
+          <w:p>
+            <w:pPr>
+              <w:jc w:val="center"/>
+              <w:rPr>
+                <w:b/>
+                <w:bCs/>
+                <w:lang w:val="en-US" w:eastAsia="en-US"/>
+              </w:rPr>
+            </w:pPr>
+            <w:r>
+              <w:rPr>
+                <w:b/>
+                <w:bCs/>
+              </w:rPr>
+              <w:t>How to Reproduce It</w:t>
+            </w:r>
+          </w:p>
+        </w:tc>
+        <w:tc>
+          <w:tcPr>
+            <w:tcW w:w="1511" w:type="dxa"/>
+          </w:tcPr>
+          <w:p>
+            <w:pPr>
+              <w:jc w:val="center"/>
+              <w:rPr>
+                <w:b/>
+                <w:bCs/>
+                <w:lang w:val="en-US" w:eastAsia="en-US"/>
+              </w:rPr>
+            </w:pPr>
+            <w:r>
+              <w:rPr>
+                <w:b/>
+                <w:bCs/>
+              </w:rPr>
+              <w:t>Reported by</w:t>
+            </w:r>
+          </w:p>
+        </w:tc>
+        <w:tc>
+          <w:tcPr>
+            <w:tcW w:w="1511" w:type="dxa"/>
+          </w:tcPr>
+          <w:p>
+            <w:pPr>
+              <w:jc w:val="center"/>
+              <w:rPr>
+                <w:b/>
+                <w:bCs/>
+                <w:lang w:val="en-US" w:eastAsia="en-US"/>
+              </w:rPr>
+            </w:pPr>
+            <w:r>
+              <w:rPr>
+                <w:b/>
+                <w:bCs/>
+                <w:lang w:val="en-US" w:eastAsia="en-US"/>
+              </w:rPr>
+              <w:t>Date</w:t>
+            </w:r>
+          </w:p>
+        </w:tc>
+      </w:tr>
+      <w:tr>
+        <w:tc>
+          <w:tcPr>
+            <w:tcW w:w="1510" w:type="dxa"/>
+          </w:tcPr>
+          <w:p>
+            <w:pPr>
+              <w:rPr>
+                <w:lang w:val="en-US" w:eastAsia="en-US"/>
+              </w:rPr>
+            </w:pPr>
+            <w:r>
+              <w:t>BUG-010</w:t>
+            </w:r>
+          </w:p>
+        </w:tc>
+        <w:tc>
+          <w:tcPr>
+            <w:tcW w:w="1510" w:type="dxa"/>
+          </w:tcPr>
+          <w:p>
+            <w:pPr>
+              <w:rPr>
+                <w:lang w:val="en-US" w:eastAsia="en-US"/>
+              </w:rPr>
+            </w:pPr>
+            <w:r>
+              <w:t>Chức năng Tìm kiếm Múi Giờ</w:t>
+            </w:r>
+          </w:p>
+        </w:tc>
+        <w:tc>
+          <w:tcPr>
+            <w:tcW w:w="1510" w:type="dxa"/>
+          </w:tcPr>
+          <w:p>
+            <w:pPr>
+              <w:rPr>
+                <w:lang w:val="en-US" w:eastAsia="en-US"/>
+              </w:rPr>
+            </w:pPr>
+          </w:p>
+          <w:p>
+            <w:pPr>
+              <w:rPr>
+                <w:lang w:val="en-US" w:eastAsia="en-US"/>
+              </w:rPr>
+            </w:pPr>
+            <w:r>
+              <w:t>Khi người dùng nhập ký tự đặc biệt hoặc chuỗi rỗng vào ô tìm kiếm múi giờ, hệ thống không hiển thị thông báo khi không có kết quả.</w:t>
+            </w:r>
+          </w:p>
+        </w:tc>
+        <w:tc>
+          <w:tcPr>
+            <w:tcW w:w="1510" w:type="dxa"/>
+          </w:tcPr>
+          <w:p>
+            <w:pPr>
+              <w:rPr>
+                <w:lang w:val="en-US" w:eastAsia="en-US"/>
+              </w:rPr>
+            </w:pPr>
+            <w:r>
+              <w:t>1. Khởi động ứng dụng và vào chức năng chọn múi giờ.</w:t>
+            </w:r>
+            <w:r>
+              <w:br/>
+              <w:t>2. Nhấn vào biểu tượng tìm kiếm và nhập chuỗi ký tự không hợp lệ, ví dụ: "@@!###" hoặc để trống ô tìm kiếm.</w:t>
+            </w:r>
+            <w:r>
+              <w:br/>
+            </w:r>
+            <w:r>
+              <w:lastRenderedPageBreak/>
+              <w:t>3. Quan sát danh sách kết quả trả về.</w:t>
+            </w:r>
+            <w:r>
+              <w:br/>
+            </w:r>
+            <w:r>
+              <w:rPr>
+                <w:rStyle w:val="Strong"/>
+              </w:rPr>
+              <w:t>Expected Result</w:t>
+            </w:r>
+            <w:r>
+              <w:t>: Hiển thị thông báo “Không tìm thấy kết quả phù hợp”.</w:t>
+            </w:r>
+            <w:r>
+              <w:br/>
+            </w:r>
+            <w:r>
+              <w:rPr>
+                <w:rStyle w:val="Strong"/>
+              </w:rPr>
+              <w:t>Actual Result</w:t>
+            </w:r>
+            <w:r>
+              <w:t>: Không có thông báo nào được hiển thị, danh sách kết quả trống.</w:t>
+            </w:r>
+          </w:p>
+        </w:tc>
+        <w:tc>
+          <w:tcPr>
+            <w:tcW w:w="1511" w:type="dxa"/>
+          </w:tcPr>
+          <w:p>
+            <w:pPr>
+              <w:rPr>
+                <w:lang w:val="en-US" w:eastAsia="en-US"/>
+              </w:rPr>
+            </w:pPr>
+            <w:r>
+              <w:rPr>
+                <w:lang w:val="en-US" w:eastAsia="en-US"/>
+              </w:rPr>
+              <w:lastRenderedPageBreak/>
+              <w:t>CanhEn</w:t>
+            </w:r>
+          </w:p>
+        </w:tc>
+        <w:tc>
+          <w:tcPr>
+            <w:tcW w:w="1511" w:type="dxa"/>
+          </w:tcPr>
+          <w:p>
+            <w:pPr>
+              <w:rPr>
+                <w:lang w:val="en-US" w:eastAsia="en-US"/>
+              </w:rPr>
+            </w:pPr>
+            <w:r>
+              <w:rPr>
+                <w:lang w:val="en-US" w:eastAsia="en-US"/>
+              </w:rPr>
+              <w:t>27/11/2024</w:t>
+            </w:r>
+          </w:p>
+        </w:tc>
+      </w:tr>
+    </w:tbl>
+    <w:p>
+      <w:pPr>
+        <w:rPr>
+          <w:lang w:val="en-US" w:eastAsia="en-US"/>
+        </w:rPr>
+      </w:pPr>
     </w:p>
     <w:p>
       <w:pPr>
@@ -7880,7 +9776,7 @@
                 </wp:anchor>
               </w:drawing>
             </mc:Choice>
-            <mc:Fallback xmlns:w16du="http://schemas.microsoft.com/office/word/2023/wordml/word16du" xmlns:oel="http://schemas.microsoft.com/office/2019/extlst">
+            <mc:Fallback xmlns:oel="http://schemas.microsoft.com/office/2019/extlst" xmlns:w16du="http://schemas.microsoft.com/office/word/2023/wordml/word16du">
               <w:pict>
                 <v:line w14:anchorId="459D1BCF" id="Straight Connector 43" o:spid="_x0000_s1026" style="position:absolute;z-index:251665408;visibility:visible;mso-wrap-style:square;mso-wrap-distance-left:9pt;mso-wrap-distance-top:0;mso-wrap-distance-right:9pt;mso-wrap-distance-bottom:0;mso-position-horizontal:left;mso-position-horizontal-relative:margin;mso-position-vertical:absolute;mso-position-vertical-relative:text" from="0,8.2pt" to="400.2pt,8.2pt" o:gfxdata="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" strokecolor="black [3040]">
                   <w10:wrap anchorx="margin"/>
@@ -7945,7 +9841,7 @@
                 </wp:anchor>
               </w:drawing>
             </mc:Choice>
-            <mc:Fallback xmlns:w16du="http://schemas.microsoft.com/office/word/2023/wordml/word16du" xmlns:oel="http://schemas.microsoft.com/office/2019/extlst">
+            <mc:Fallback xmlns:oel="http://schemas.microsoft.com/office/2019/extlst" xmlns:w16du="http://schemas.microsoft.com/office/word/2023/wordml/word16du">
               <w:pict>
                 <v:line w14:anchorId="3E87DB44" id="Straight Connector 42" o:spid="_x0000_s1026" style="position:absolute;z-index:251663360;visibility:visible;mso-wrap-style:square;mso-wrap-distance-left:9pt;mso-wrap-distance-top:0;mso-wrap-distance-right:9pt;mso-wrap-distance-bottom:0;mso-position-horizontal:absolute;mso-position-horizontal-relative:margin;mso-position-vertical:absolute;mso-position-vertical-relative:text" from="0,11.2pt" to="400.2pt,11.2pt" o:gfxdata="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" strokecolor="black [3200]" strokeweight="2pt">
                   <v:shadow on="t" color="black" opacity="24903f" origin=",.5" offset="0,.55556mm"/>
@@ -8115,7 +10011,7 @@
                 </wp:anchor>
               </w:drawing>
             </mc:Choice>
-            <mc:Fallback xmlns:w16du="http://schemas.microsoft.com/office/word/2023/wordml/word16du" xmlns:oel="http://schemas.microsoft.com/office/2019/extlst">
+            <mc:Fallback xmlns:oel="http://schemas.microsoft.com/office/2019/extlst" xmlns:w16du="http://schemas.microsoft.com/office/word/2023/wordml/word16du">
               <w:pict>
                 <v:line w14:anchorId="775EC76E" id="Straight Connector 41" o:spid="_x0000_s1026" style="position:absolute;z-index:251661312;visibility:visible;mso-wrap-style:square;mso-wrap-distance-left:9pt;mso-wrap-distance-top:0;mso-wrap-distance-right:9pt;mso-wrap-distance-bottom:0;mso-position-horizontal:left;mso-position-horizontal-relative:margin;mso-position-vertical:absolute;mso-position-vertical-relative:text" from="0,8.1pt" to="400.2pt,8.1pt" o:gfxdata="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" strokecolor="black [3040]">
                   <w10:wrap anchorx="margin"/>
@@ -8180,7 +10076,7 @@
                 </wp:anchor>
               </w:drawing>
             </mc:Choice>
-            <mc:Fallback xmlns:w16du="http://schemas.microsoft.com/office/word/2023/wordml/word16du" xmlns:oel="http://schemas.microsoft.com/office/2019/extlst">
+            <mc:Fallback xmlns:oel="http://schemas.microsoft.com/office/2019/extlst" xmlns:w16du="http://schemas.microsoft.com/office/word/2023/wordml/word16du">
               <w:pict>
                 <v:line w14:anchorId="00BEE08A" id="Straight Connector 40" o:spid="_x0000_s1026" style="position:absolute;z-index:251659264;visibility:visible;mso-wrap-style:square;mso-wrap-distance-left:9pt;mso-wrap-distance-top:0;mso-wrap-distance-right:9pt;mso-wrap-distance-bottom:0;mso-position-horizontal:absolute;mso-position-horizontal-relative:text;mso-position-vertical:absolute;mso-position-vertical-relative:text" from=".75pt,11.1pt" to="400.95pt,11.1pt" o:gfxdata="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" strokecolor="black [3200]" strokeweight="2pt">
                   <v:shadow on="t" color="black" opacity="24903f" origin=",.5" offset="0,.55556mm"/>
@@ -8348,7 +10244,7 @@
                 </wp:anchor>
               </w:drawing>
             </mc:Choice>
-            <mc:Fallback xmlns:w16du="http://schemas.microsoft.com/office/word/2023/wordml/word16du" xmlns:oel="http://schemas.microsoft.com/office/2019/extlst">
+            <mc:Fallback xmlns:oel="http://schemas.microsoft.com/office/2019/extlst" xmlns:w16du="http://schemas.microsoft.com/office/word/2023/wordml/word16du">
               <w:pict>
                 <v:line w14:anchorId="7EC0812D" id="Straight Connector 4" o:spid="_x0000_s1026" style="position:absolute;z-index:251668480;visibility:visible;mso-wrap-style:square;mso-wrap-distance-left:9pt;mso-wrap-distance-top:0;mso-wrap-distance-right:9pt;mso-wrap-distance-bottom:0;mso-position-horizontal:left;mso-position-horizontal-relative:margin;mso-position-vertical:absolute;mso-position-vertical-relative:text" from="0,8.1pt" to="400.2pt,8.1pt" o:gfxdata="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" strokecolor="black [3040]">
                   <w10:wrap anchorx="margin"/>
@@ -8413,7 +10309,7 @@
                 </wp:anchor>
               </w:drawing>
             </mc:Choice>
-            <mc:Fallback xmlns:w16du="http://schemas.microsoft.com/office/word/2023/wordml/word16du" xmlns:oel="http://schemas.microsoft.com/office/2019/extlst">
+            <mc:Fallback xmlns:oel="http://schemas.microsoft.com/office/2019/extlst" xmlns:w16du="http://schemas.microsoft.com/office/word/2023/wordml/word16du">
               <w:pict>
                 <v:line w14:anchorId="6329C49D" id="Straight Connector 10" o:spid="_x0000_s1026" style="position:absolute;z-index:251667456;visibility:visible;mso-wrap-style:square;mso-wrap-distance-left:9pt;mso-wrap-distance-top:0;mso-wrap-distance-right:9pt;mso-wrap-distance-bottom:0;mso-position-horizontal:absolute;mso-position-horizontal-relative:text;mso-position-vertical:absolute;mso-position-vertical-relative:text" from=".75pt,11.1pt" to="400.95pt,11.1pt" o:gfxdata="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" strokecolor="black [3200]" strokeweight="2pt">
                   <v:shadow on="t" color="black" opacity="24903f" origin=",.5" offset="0,.55556mm"/>
@@ -15393,7 +17289,6 @@
   <w:style w:type="character" w:default="1" w:styleId="DefaultParagraphFont">
     <w:name w:val="Default Paragraph Font"/>
     <w:uiPriority w:val="1"/>
-    <w:semiHidden/>
     <w:unhideWhenUsed/>
   </w:style>
   <w:style w:type="table" w:default="1" w:styleId="TableNormal">

</xml_diff>